<commit_message>
All database stuff works, including the scoreboard. Still must complete start/submit, and timing
</commit_message>
<xml_diff>
--- a/MySQL Commands Reference.docx
+++ b/MySQL Commands Reference.docx
@@ -191,7 +191,7 @@
           <w:sz w:val="28"/>
           <w:szCs w:val="28"/>
         </w:rPr>
-        <w:t>Number of puzzles completed</w:t>
+        <w:t>Your personal best time FOR EACH PUZZLE</w:t>
       </w:r>
     </w:p>
     <w:p>
@@ -217,8 +217,10 @@
           <w:sz w:val="28"/>
           <w:szCs w:val="28"/>
         </w:rPr>
-        <w:t>Your personal best time FOR EACH PUZZLE</w:t>
-      </w:r>
+        <w:t>Number of puzzles completed?</w:t>
+      </w:r>
+      <w:bookmarkStart w:id="0" w:name="_GoBack"/>
+      <w:bookmarkEnd w:id="0"/>
     </w:p>
     <w:p>
       <w:pPr>
@@ -296,7 +298,16 @@
           <w:sz w:val="28"/>
           <w:szCs w:val="28"/>
         </w:rPr>
-        <w:t>Puzzle name</w:t>
+        <w:t xml:space="preserve">Puzzle </w:t>
+      </w:r>
+      <w:r>
+        <w:rPr>
+          <w:rFonts w:eastAsia="Times New Roman" w:cstheme="minorHAnsi"/>
+          <w:color w:val="333333"/>
+          <w:sz w:val="28"/>
+          <w:szCs w:val="28"/>
+        </w:rPr>
+        <w:t>id</w:t>
       </w:r>
     </w:p>
     <w:p>
@@ -416,10 +427,7 @@
     </w:p>
     <w:p>
       <w:r>
-        <w:t>CREATE TABLE users (</w:t>
-      </w:r>
-      <w:r>
-        <w:t xml:space="preserve">id </w:t>
+        <w:t xml:space="preserve">CREATE TABLE users (id </w:t>
       </w:r>
       <w:proofErr w:type="spellStart"/>
       <w:proofErr w:type="gramStart"/>
@@ -432,67 +440,28 @@
       </w:r>
       <w:proofErr w:type="gramEnd"/>
       <w:r>
-        <w:t xml:space="preserve">11) NOT NULL AUTO_INCREMENT, </w:t>
-      </w:r>
-      <w:r>
-        <w:t>user</w:t>
-      </w:r>
-      <w:r>
-        <w:t>name VARCHAR(</w:t>
-      </w:r>
-      <w:r>
-        <w:t>64</w:t>
-      </w:r>
-      <w:r>
-        <w:t>) NOT NULL, hash varchar(255)</w:t>
-      </w:r>
-      <w:r>
-        <w:t xml:space="preserve"> NOT NULL</w:t>
-      </w:r>
-      <w:r>
-        <w:t>,</w:t>
-      </w:r>
+        <w:t xml:space="preserve">11) NOT NULL AUTO_INCREMENT, username VARCHAR(64) NOT NULL, hash varchar(255) NOT NULL, </w:t>
+      </w:r>
+      <w:proofErr w:type="spellStart"/>
+      <w:r>
+        <w:t>puzzles_completed</w:t>
+      </w:r>
+      <w:proofErr w:type="spellEnd"/>
       <w:r>
         <w:t xml:space="preserve"> </w:t>
       </w:r>
       <w:proofErr w:type="spellStart"/>
       <w:r>
-        <w:t>puzzles_completed</w:t>
+        <w:t>int</w:t>
       </w:r>
       <w:proofErr w:type="spellEnd"/>
       <w:r>
-        <w:t xml:space="preserve"> </w:t>
-      </w:r>
-      <w:proofErr w:type="spellStart"/>
-      <w:r>
-        <w:t>int</w:t>
-      </w:r>
-      <w:proofErr w:type="spellEnd"/>
-      <w:r>
-        <w:t>(</w:t>
-      </w:r>
-      <w:r>
-        <w:t>2</w:t>
-      </w:r>
-      <w:r>
-        <w:t>) NOT NULL, PRIMARY KEY(id)</w:t>
-      </w:r>
-      <w:r>
-        <w:t>);</w:t>
-      </w:r>
-    </w:p>
-    <w:p>
-      <w:r>
-        <w:t xml:space="preserve">ALTER TABLE </w:t>
-      </w:r>
-      <w:r>
-        <w:t>users</w:t>
-      </w:r>
-      <w:r>
-        <w:t xml:space="preserve"> ADD COLUMN </w:t>
-      </w:r>
-      <w:r>
-        <w:t>Puzzle</w:t>
+        <w:t>(2) NOT NULL, PRIMARY KEY(id));</w:t>
+      </w:r>
+    </w:p>
+    <w:p>
+      <w:r>
+        <w:t>ALTER TABLE users ADD COLUMN Puzzle</w:t>
       </w:r>
       <w:r>
         <w:t>_1_Best_Time</w:t>
@@ -535,21 +504,20 @@
     <w:p/>
     <w:p>
       <w:r>
-        <w:t xml:space="preserve">CREATE TABLE </w:t>
-      </w:r>
-      <w:r>
-        <w:t>puzzles</w:t>
-      </w:r>
-      <w:r>
-        <w:t xml:space="preserve"> (id </w:t>
+        <w:t xml:space="preserve">CREATE TABLE puzzles (id </w:t>
       </w:r>
       <w:proofErr w:type="spellStart"/>
+      <w:proofErr w:type="gramStart"/>
       <w:r>
         <w:t>int</w:t>
       </w:r>
       <w:proofErr w:type="spellEnd"/>
       <w:r>
-        <w:t xml:space="preserve">(11) NOT NULL AUTO_INCREMENT, </w:t>
+        <w:t>(</w:t>
+      </w:r>
+      <w:proofErr w:type="gramEnd"/>
+      <w:r>
+        <w:t xml:space="preserve">11) NOT NULL AUTO_INCREMENT, </w:t>
       </w:r>
       <w:proofErr w:type="spellStart"/>
       <w:r>
@@ -557,13 +525,7 @@
       </w:r>
       <w:proofErr w:type="spellEnd"/>
       <w:r>
-        <w:t xml:space="preserve"> VARCHAR(</w:t>
-      </w:r>
-      <w:r>
-        <w:t>81</w:t>
-      </w:r>
-      <w:r>
-        <w:t xml:space="preserve">) NOT NULL, </w:t>
+        <w:t xml:space="preserve"> VARCHAR(81) NOT NULL, </w:t>
       </w:r>
       <w:proofErr w:type="spellStart"/>
       <w:r>
@@ -571,18 +533,92 @@
       </w:r>
       <w:proofErr w:type="spellEnd"/>
       <w:r>
-        <w:t xml:space="preserve"> varchar(</w:t>
-      </w:r>
-      <w:r>
-        <w:t>81</w:t>
-      </w:r>
-      <w:r>
-        <w:t xml:space="preserve">) NOT NULL, </w:t>
-      </w:r>
-      <w:bookmarkStart w:id="0" w:name="_GoBack"/>
-      <w:bookmarkEnd w:id="0"/>
-      <w:r>
-        <w:t>PRIMARY KEY(id));</w:t>
+        <w:t xml:space="preserve"> varchar(81) NOT NULL, PRIMARY KEY(id));</w:t>
+      </w:r>
+    </w:p>
+    <w:p/>
+    <w:p>
+      <w:r>
+        <w:t>Solution string</w:t>
+      </w:r>
+      <w:r>
+        <w:t xml:space="preserve"> (unfinished and finished)</w:t>
+      </w:r>
+      <w:r>
+        <w:t xml:space="preserve"> for puzzle 1</w:t>
+      </w:r>
+      <w:r>
+        <w:t>:</w:t>
+      </w:r>
+    </w:p>
+    <w:p>
+      <w:pPr>
+        <w:autoSpaceDE w:val="0"/>
+        <w:autoSpaceDN w:val="0"/>
+        <w:adjustRightInd w:val="0"/>
+        <w:spacing w:after="0" w:line="240" w:lineRule="auto"/>
+      </w:pPr>
+      <w:r>
+        <w:rPr>
+          <w:rFonts w:ascii="Consolas" w:hAnsi="Consolas" w:cs="Consolas"/>
+          <w:color w:val="000000"/>
+          <w:sz w:val="20"/>
+          <w:szCs w:val="20"/>
+        </w:rPr>
+        <w:t>080040075620509000040001000500007400700</w:t>
+      </w:r>
+      <w:r>
+        <w:rPr>
+          <w:rFonts w:ascii="Consolas" w:hAnsi="Consolas" w:cs="Consolas"/>
+          <w:color w:val="000000"/>
+          <w:sz w:val="20"/>
+          <w:szCs w:val="20"/>
+        </w:rPr>
+        <w:t>1</w:t>
+      </w:r>
+      <w:r>
+        <w:rPr>
+          <w:rFonts w:ascii="Consolas" w:hAnsi="Consolas" w:cs="Consolas"/>
+          <w:color w:val="000000"/>
+          <w:sz w:val="20"/>
+          <w:szCs w:val="20"/>
+        </w:rPr>
+        <w:t>0800900230000700040006000060209</w:t>
+      </w:r>
+      <w:r>
+        <w:rPr>
+          <w:rFonts w:ascii="Consolas" w:hAnsi="Consolas" w:cs="Consolas"/>
+          <w:color w:val="000000"/>
+          <w:sz w:val="20"/>
+          <w:szCs w:val="20"/>
+        </w:rPr>
+        <w:t>1</w:t>
+      </w:r>
+      <w:r>
+        <w:rPr>
+          <w:rFonts w:ascii="Consolas" w:hAnsi="Consolas" w:cs="Consolas"/>
+          <w:color w:val="000000"/>
+          <w:sz w:val="20"/>
+          <w:szCs w:val="20"/>
+        </w:rPr>
+        <w:t>290010080</w:t>
+      </w:r>
+    </w:p>
+    <w:p>
+      <w:pPr>
+        <w:autoSpaceDE w:val="0"/>
+        <w:autoSpaceDN w:val="0"/>
+        <w:adjustRightInd w:val="0"/>
+        <w:spacing w:after="0" w:line="240" w:lineRule="auto"/>
+      </w:pPr>
+      <w:r>
+        <w:rPr>
+          <w:rFonts w:ascii="Consolas" w:hAnsi="Consolas" w:cs="Consolas"/>
+          <w:color w:val="000000"/>
+          <w:sz w:val="20"/>
+          <w:szCs w:val="20"/>
+        </w:rPr>
+        <w:t>189246375627539148345871926518967432734128659962354817871495263453682791296713584</w:t>
       </w:r>
     </w:p>
     <w:sectPr>

</xml_diff>